<commit_message>
file: update tags in results report template
</commit_message>
<xml_diff>
--- a/public/templates/results.docx
+++ b/public/templates/results.docx
@@ -333,8 +333,6 @@
         </w:rPr>
         <w:t>${table}</w:t>
       </w:r>
-      <w:bookmarkStart w:id="0" w:name="_GoBack"/>
-      <w:bookmarkEnd w:id="0"/>
     </w:p>
     <w:p>
       <w:pPr>
@@ -417,7 +415,7 @@
                 <w:sz w:val="24"/>
                 <w:szCs w:val="24"/>
               </w:rPr>
-              <w:t xml:space="preserve">Общее кол-во клиентов составляет: </w:t>
+              <w:t xml:space="preserve">Общее кол-во соревнований за период составляет: </w:t>
             </w:r>
             <w:r>
               <w:rPr>
@@ -444,15 +442,16 @@
               </w:rPr>
               <w:t>_</w:t>
             </w:r>
-            <w:r>
-              <w:rPr>
-                <w:rFonts w:ascii="Times New Roman" w:hAnsi="Times New Roman" w:cs="Times New Roman"/>
-                <w:sz w:val="24"/>
-                <w:szCs w:val="24"/>
-                <w:lang w:val="en-US"/>
+            <w:proofErr w:type="spellStart"/>
+            <w:r>
+              <w:rPr>
+                <w:rFonts w:ascii="Times New Roman" w:hAnsi="Times New Roman" w:cs="Times New Roman"/>
+                <w:sz w:val="24"/>
+                <w:szCs w:val="24"/>
               </w:rPr>
               <w:t>events</w:t>
             </w:r>
+            <w:proofErr w:type="spellEnd"/>
             <w:r>
               <w:rPr>
                 <w:rFonts w:ascii="Times New Roman" w:hAnsi="Times New Roman" w:cs="Times New Roman"/>
@@ -489,6 +488,8 @@
                 <w:szCs w:val="24"/>
               </w:rPr>
             </w:pPr>
+            <w:bookmarkStart w:id="0" w:name="_GoBack"/>
+            <w:bookmarkEnd w:id="0"/>
           </w:p>
         </w:tc>
       </w:tr>

</xml_diff>